<commit_message>
updates to team project instructions and syllabus
</commit_message>
<xml_diff>
--- a/admin/reinforcement_learning_team_project_instructions.docx
+++ b/admin/reinforcement_learning_team_project_instructions.docx
@@ -30,7 +30,39 @@
           <w:szCs w:val="28"/>
           <w:lang w:val="en-US" w:eastAsia="zh-CN" w:bidi="hi-IN"/>
         </w:rPr>
-        <w:t>DS 5999. Applied Reinforcement Learning</w:t>
+        <w:t>DS 5</w:t>
+      </w:r>
+      <w:r>
+        <w:rPr>
+          <w:rFonts w:eastAsia="Liberation Serif" w:cs="Liberation Serif"/>
+          <w:b w:val="false"/>
+          <w:i w:val="false"/>
+          <w:caps w:val="false"/>
+          <w:smallCaps w:val="false"/>
+          <w:color w:val="00000A"/>
+          <w:spacing w:val="0"/>
+          <w:kern w:val="0"/>
+          <w:sz w:val="28"/>
+          <w:szCs w:val="28"/>
+          <w:lang w:val="en-US" w:eastAsia="zh-CN" w:bidi="hi-IN"/>
+        </w:rPr>
+        <w:t>55</w:t>
+      </w:r>
+      <w:r>
+        <w:rPr>
+          <w:rFonts w:eastAsia="Liberation Serif" w:cs="Liberation Serif"/>
+          <w:b w:val="false"/>
+          <w:i w:val="false"/>
+          <w:caps w:val="false"/>
+          <w:smallCaps w:val="false"/>
+          <w:color w:val="00000A"/>
+          <w:spacing w:val="0"/>
+          <w:kern w:val="0"/>
+          <w:sz w:val="28"/>
+          <w:szCs w:val="28"/>
+          <w:lang w:val="en-US" w:eastAsia="zh-CN" w:bidi="hi-IN"/>
+        </w:rPr>
+        <w:t>9. Applied Reinforcement Learning</w:t>
       </w:r>
       <w:r>
         <w:rPr>
@@ -79,70 +111,49 @@
           <w:sz w:val="28"/>
           <w:szCs w:val="28"/>
         </w:rPr>
-        <w:t>Team</w:t>
-      </w:r>
-      <w:r>
+        <w:t>Team Project Instructions</w:t>
+      </w:r>
+    </w:p>
+    <w:p>
+      <w:pPr>
+        <w:pStyle w:val="LOnormal"/>
+        <w:spacing w:lineRule="auto" w:line="240" w:before="0" w:after="0"/>
+        <w:rPr/>
+      </w:pPr>
+      <w:r>
+        <w:rPr>
+          <w:sz w:val="24"/>
+          <w:szCs w:val="24"/>
+        </w:rPr>
+        <w:t>Last updated: May 29, 2025</w:t>
+      </w:r>
+    </w:p>
+    <w:p>
+      <w:pPr>
+        <w:pStyle w:val="LOnormal"/>
+        <w:spacing w:lineRule="auto" w:line="240" w:before="0" w:after="0"/>
         <w:rPr>
           <w:sz w:val="28"/>
           <w:szCs w:val="28"/>
         </w:rPr>
-        <w:t xml:space="preserve"> Project Instructions</w:t>
-      </w:r>
-    </w:p>
-    <w:p>
-      <w:pPr>
-        <w:pStyle w:val="LOnormal"/>
-        <w:spacing w:lineRule="auto" w:line="240" w:before="0" w:after="0"/>
-        <w:rPr/>
-      </w:pPr>
-      <w:r>
-        <w:rPr>
-          <w:sz w:val="24"/>
-          <w:szCs w:val="24"/>
-        </w:rPr>
-        <w:t>Last updated: May 2</w:t>
-      </w:r>
-      <w:r>
-        <w:rPr>
-          <w:sz w:val="24"/>
-          <w:szCs w:val="24"/>
-        </w:rPr>
-        <w:t>9</w:t>
-      </w:r>
-      <w:r>
-        <w:rPr>
-          <w:sz w:val="24"/>
-          <w:szCs w:val="24"/>
-        </w:rPr>
-        <w:t>, 2025</w:t>
-      </w:r>
-    </w:p>
-    <w:p>
-      <w:pPr>
-        <w:pStyle w:val="LOnormal"/>
-        <w:spacing w:lineRule="auto" w:line="240" w:before="0" w:after="0"/>
+      </w:pPr>
+      <w:r>
         <w:rPr>
           <w:sz w:val="28"/>
           <w:szCs w:val="28"/>
         </w:rPr>
-      </w:pPr>
-      <w:r>
-        <w:rPr>
+      </w:r>
+    </w:p>
+    <w:p>
+      <w:pPr>
+        <w:pStyle w:val="LOnormal"/>
+        <w:spacing w:lineRule="auto" w:line="240" w:before="0" w:after="0"/>
+        <w:rPr>
+          <w:b/>
+          <w:b/>
           <w:sz w:val="28"/>
           <w:szCs w:val="28"/>
         </w:rPr>
-      </w:r>
-    </w:p>
-    <w:p>
-      <w:pPr>
-        <w:pStyle w:val="LOnormal"/>
-        <w:spacing w:lineRule="auto" w:line="240" w:before="0" w:after="0"/>
-        <w:rPr>
-          <w:b/>
-          <w:b/>
-          <w:sz w:val="28"/>
-          <w:szCs w:val="28"/>
-        </w:rPr>
       </w:pPr>
       <w:r>
         <w:rPr>
@@ -167,21 +178,7 @@
           <w:sz w:val="24"/>
           <w:szCs w:val="24"/>
         </w:rPr>
-        <w:t xml:space="preserve">Students will apply their learning to the goal of completing a substantial </w:t>
-      </w:r>
-      <w:r>
-        <w:rPr>
-          <w:sz w:val="24"/>
-          <w:szCs w:val="24"/>
-        </w:rPr>
-        <w:t>reinforcement learning</w:t>
-      </w:r>
-      <w:r>
-        <w:rPr>
-          <w:sz w:val="24"/>
-          <w:szCs w:val="24"/>
-        </w:rPr>
-        <w:t xml:space="preserve"> course project.  Each student can work in teams of 2-3. This document outlines the necessary components of the final project.</w:t>
+        <w:t>Students will apply their learning to the goal of completing a substantial reinforcement learning course project.  Each student can work in teams of 2-3. This document outlines the necessary components of the final project.</w:t>
       </w:r>
     </w:p>
     <w:p>
@@ -237,25 +234,7 @@
           <w:sz w:val="24"/>
           <w:szCs w:val="24"/>
         </w:rPr>
-        <w:t xml:space="preserve">The project has </w:t>
-      </w:r>
-      <w:r>
-        <w:rPr>
-          <w:b w:val="false"/>
-          <w:bCs w:val="false"/>
-          <w:sz w:val="24"/>
-          <w:szCs w:val="24"/>
-        </w:rPr>
-        <w:t>four</w:t>
-      </w:r>
-      <w:r>
-        <w:rPr>
-          <w:b w:val="false"/>
-          <w:bCs w:val="false"/>
-          <w:sz w:val="24"/>
-          <w:szCs w:val="24"/>
-        </w:rPr>
-        <w:t xml:space="preserve"> deliverables:</w:t>
+        <w:t>The project has four deliverables:</w:t>
         <w:br/>
         <w:br/>
       </w:r>
@@ -270,8 +249,21 @@
           <w:szCs w:val="24"/>
           <w:lang w:val="en-US" w:eastAsia="zh-CN" w:bidi="hi-IN"/>
         </w:rPr>
-        <w:t xml:space="preserve">1. </w:t>
-      </w:r>
+        <w:t>1. Project Proposal (5% of overall grade)</w:t>
+      </w:r>
+    </w:p>
+    <w:p>
+      <w:pPr>
+        <w:pStyle w:val="LOnormal"/>
+        <w:spacing w:lineRule="auto" w:line="240" w:before="0" w:after="0"/>
+        <w:rPr>
+          <w:b w:val="false"/>
+          <w:b w:val="false"/>
+          <w:bCs w:val="false"/>
+          <w:sz w:val="24"/>
+          <w:szCs w:val="24"/>
+        </w:rPr>
+      </w:pPr>
       <w:r>
         <w:rPr>
           <w:rFonts w:eastAsia="Liberation Serif" w:cs="Liberation Serif"/>
@@ -283,7 +275,7 @@
           <w:szCs w:val="24"/>
           <w:lang w:val="en-US" w:eastAsia="zh-CN" w:bidi="hi-IN"/>
         </w:rPr>
-        <w:t>Project Proposal (5% of overall grade)</w:t>
+        <w:t>2. Code (5% of overall grade)</w:t>
       </w:r>
     </w:p>
     <w:p>
@@ -309,8 +301,21 @@
           <w:szCs w:val="24"/>
           <w:lang w:val="en-US" w:eastAsia="zh-CN" w:bidi="hi-IN"/>
         </w:rPr>
-        <w:t xml:space="preserve">2. </w:t>
-      </w:r>
+        <w:t>3. Presentation (10% of overall grade)</w:t>
+      </w:r>
+    </w:p>
+    <w:p>
+      <w:pPr>
+        <w:pStyle w:val="LOnormal"/>
+        <w:spacing w:lineRule="auto" w:line="240" w:before="0" w:after="0"/>
+        <w:rPr>
+          <w:b w:val="false"/>
+          <w:b w:val="false"/>
+          <w:bCs w:val="false"/>
+          <w:sz w:val="24"/>
+          <w:szCs w:val="24"/>
+        </w:rPr>
+      </w:pPr>
       <w:r>
         <w:rPr>
           <w:rFonts w:eastAsia="Liberation Serif" w:cs="Liberation Serif"/>
@@ -322,20 +327,7 @@
           <w:szCs w:val="24"/>
           <w:lang w:val="en-US" w:eastAsia="zh-CN" w:bidi="hi-IN"/>
         </w:rPr>
-        <w:t xml:space="preserve">Code </w:t>
-      </w:r>
-      <w:r>
-        <w:rPr>
-          <w:rFonts w:eastAsia="Liberation Serif" w:cs="Liberation Serif"/>
-          <w:b w:val="false"/>
-          <w:bCs w:val="false"/>
-          <w:color w:val="00000A"/>
-          <w:kern w:val="0"/>
-          <w:sz w:val="24"/>
-          <w:szCs w:val="24"/>
-          <w:lang w:val="en-US" w:eastAsia="zh-CN" w:bidi="hi-IN"/>
-        </w:rPr>
-        <w:t>(5% of overall grade)</w:t>
+        <w:t>4. Paper (10% of overall grade)</w:t>
       </w:r>
     </w:p>
     <w:p>
@@ -346,48 +338,106 @@
           <w:b w:val="false"/>
           <w:b w:val="false"/>
           <w:bCs w:val="false"/>
-          <w:sz w:val="24"/>
-          <w:szCs w:val="24"/>
-        </w:rPr>
-      </w:pPr>
-      <w:r>
-        <w:rPr>
-          <w:rFonts w:eastAsia="Liberation Serif" w:cs="Liberation Serif"/>
+        </w:rPr>
+      </w:pPr>
+      <w:r>
+        <w:rPr>
           <w:b w:val="false"/>
           <w:bCs w:val="false"/>
-          <w:color w:val="00000A"/>
-          <w:kern w:val="0"/>
-          <w:sz w:val="24"/>
-          <w:szCs w:val="24"/>
-          <w:lang w:val="en-US" w:eastAsia="zh-CN" w:bidi="hi-IN"/>
-        </w:rPr>
-        <w:t>3</w:t>
-      </w:r>
-      <w:r>
-        <w:rPr>
-          <w:rFonts w:eastAsia="Liberation Serif" w:cs="Liberation Serif"/>
+        </w:rPr>
+      </w:r>
+    </w:p>
+    <w:p>
+      <w:pPr>
+        <w:pStyle w:val="LOnormal"/>
+        <w:spacing w:lineRule="auto" w:line="240" w:before="0" w:after="0"/>
+        <w:rPr>
+          <w:sz w:val="24"/>
+          <w:szCs w:val="24"/>
+        </w:rPr>
+      </w:pPr>
+      <w:r>
+        <w:rPr>
           <w:b w:val="false"/>
           <w:bCs w:val="false"/>
-          <w:color w:val="00000A"/>
-          <w:kern w:val="0"/>
-          <w:sz w:val="24"/>
-          <w:szCs w:val="24"/>
-          <w:lang w:val="en-US" w:eastAsia="zh-CN" w:bidi="hi-IN"/>
-        </w:rPr>
-        <w:t xml:space="preserve">. Presentation </w:t>
-      </w:r>
-      <w:r>
-        <w:rPr>
-          <w:rFonts w:eastAsia="Liberation Serif" w:cs="Liberation Serif"/>
-          <w:b w:val="false"/>
-          <w:bCs w:val="false"/>
-          <w:color w:val="00000A"/>
-          <w:kern w:val="0"/>
-          <w:sz w:val="24"/>
-          <w:szCs w:val="24"/>
-          <w:lang w:val="en-US" w:eastAsia="zh-CN" w:bidi="hi-IN"/>
-        </w:rPr>
-        <w:t>(10% of overall grade)</w:t>
+          <w:sz w:val="24"/>
+          <w:szCs w:val="24"/>
+        </w:rPr>
+        <w:t>These are detailed below along with general guidelines and advice. One student can upload each completed item through Canvas. The presentation can be delivered from a student laptop and does not need to be submitted.</w:t>
+      </w:r>
+      <w:r>
+        <w:rPr>
+          <w:b/>
+          <w:sz w:val="28"/>
+          <w:szCs w:val="28"/>
+        </w:rPr>
+        <w:br/>
+      </w:r>
+    </w:p>
+    <w:p>
+      <w:pPr>
+        <w:pStyle w:val="LOnormal"/>
+        <w:spacing w:lineRule="auto" w:line="240" w:before="0" w:after="0"/>
+        <w:rPr>
+          <w:b/>
+          <w:b/>
+          <w:sz w:val="24"/>
+          <w:szCs w:val="24"/>
+        </w:rPr>
+      </w:pPr>
+      <w:r>
+        <w:rPr>
+          <w:b/>
+          <w:sz w:val="24"/>
+          <w:szCs w:val="24"/>
+        </w:rPr>
+        <w:t>1. Project Proposal</w:t>
+      </w:r>
+    </w:p>
+    <w:p>
+      <w:pPr>
+        <w:pStyle w:val="LOnormal"/>
+        <w:spacing w:lineRule="auto" w:line="240" w:before="0" w:after="0"/>
+        <w:rPr>
+          <w:sz w:val="24"/>
+          <w:szCs w:val="24"/>
+        </w:rPr>
+      </w:pPr>
+      <w:r>
+        <w:rPr>
+          <w:sz w:val="24"/>
+          <w:szCs w:val="24"/>
+        </w:rPr>
+      </w:r>
+    </w:p>
+    <w:p>
+      <w:pPr>
+        <w:pStyle w:val="LOnormal"/>
+        <w:spacing w:lineRule="auto" w:line="240" w:before="0" w:after="0"/>
+        <w:rPr/>
+      </w:pPr>
+      <w:r>
+        <w:rPr>
+          <w:sz w:val="24"/>
+          <w:szCs w:val="24"/>
+        </w:rPr>
+        <w:t>The project proposal will outline the project idea and plan. The project must use reinforcement learning. Since the project will be done over several months, it should be substantive and it should be relevant. The proposal can be as short as two paragraphs and as long as two pages.</w:t>
+      </w:r>
+    </w:p>
+    <w:p>
+      <w:pPr>
+        <w:pStyle w:val="LOnormal"/>
+        <w:spacing w:lineRule="auto" w:line="240" w:before="0" w:after="0"/>
+        <w:rPr>
+          <w:sz w:val="24"/>
+          <w:szCs w:val="24"/>
+        </w:rPr>
+      </w:pPr>
+      <w:r>
+        <w:rPr>
+          <w:sz w:val="24"/>
+          <w:szCs w:val="24"/>
+        </w:rPr>
       </w:r>
     </w:p>
     <w:p>
@@ -398,245 +448,12 @@
           <w:b w:val="false"/>
           <w:b w:val="false"/>
           <w:bCs w:val="false"/>
-          <w:sz w:val="24"/>
-          <w:szCs w:val="24"/>
-        </w:rPr>
-      </w:pPr>
-      <w:r>
-        <w:rPr>
-          <w:rFonts w:eastAsia="Liberation Serif" w:cs="Liberation Serif"/>
+        </w:rPr>
+      </w:pPr>
+      <w:r>
+        <w:rPr>
           <w:b w:val="false"/>
           <w:bCs w:val="false"/>
-          <w:color w:val="00000A"/>
-          <w:kern w:val="0"/>
-          <w:sz w:val="24"/>
-          <w:szCs w:val="24"/>
-          <w:lang w:val="en-US" w:eastAsia="zh-CN" w:bidi="hi-IN"/>
-        </w:rPr>
-        <w:t>4</w:t>
-      </w:r>
-      <w:r>
-        <w:rPr>
-          <w:rFonts w:eastAsia="Liberation Serif" w:cs="Liberation Serif"/>
-          <w:b w:val="false"/>
-          <w:bCs w:val="false"/>
-          <w:color w:val="00000A"/>
-          <w:kern w:val="0"/>
-          <w:sz w:val="24"/>
-          <w:szCs w:val="24"/>
-          <w:lang w:val="en-US" w:eastAsia="zh-CN" w:bidi="hi-IN"/>
-        </w:rPr>
-        <w:t xml:space="preserve">. Paper </w:t>
-      </w:r>
-      <w:r>
-        <w:rPr>
-          <w:rFonts w:eastAsia="Liberation Serif" w:cs="Liberation Serif"/>
-          <w:b w:val="false"/>
-          <w:bCs w:val="false"/>
-          <w:color w:val="00000A"/>
-          <w:kern w:val="0"/>
-          <w:sz w:val="24"/>
-          <w:szCs w:val="24"/>
-          <w:lang w:val="en-US" w:eastAsia="zh-CN" w:bidi="hi-IN"/>
-        </w:rPr>
-        <w:t>(10% of overall grade)</w:t>
-      </w:r>
-    </w:p>
-    <w:p>
-      <w:pPr>
-        <w:pStyle w:val="LOnormal"/>
-        <w:spacing w:lineRule="auto" w:line="240" w:before="0" w:after="0"/>
-        <w:rPr>
-          <w:b w:val="false"/>
-          <w:b w:val="false"/>
-          <w:bCs w:val="false"/>
-        </w:rPr>
-      </w:pPr>
-      <w:r>
-        <w:rPr>
-          <w:b w:val="false"/>
-          <w:bCs w:val="false"/>
-        </w:rPr>
-      </w:r>
-    </w:p>
-    <w:p>
-      <w:pPr>
-        <w:pStyle w:val="LOnormal"/>
-        <w:spacing w:lineRule="auto" w:line="240" w:before="0" w:after="0"/>
-        <w:rPr>
-          <w:sz w:val="24"/>
-          <w:szCs w:val="24"/>
-        </w:rPr>
-      </w:pPr>
-      <w:r>
-        <w:rPr>
-          <w:b w:val="false"/>
-          <w:bCs w:val="false"/>
-          <w:sz w:val="24"/>
-          <w:szCs w:val="24"/>
-        </w:rPr>
-        <w:t xml:space="preserve">These are detailed below </w:t>
-      </w:r>
-      <w:r>
-        <w:rPr>
-          <w:b w:val="false"/>
-          <w:bCs w:val="false"/>
-          <w:sz w:val="24"/>
-          <w:szCs w:val="24"/>
-        </w:rPr>
-        <w:t>along with general guidelines and advice</w:t>
-      </w:r>
-      <w:r>
-        <w:rPr>
-          <w:b w:val="false"/>
-          <w:bCs w:val="false"/>
-          <w:sz w:val="24"/>
-          <w:szCs w:val="24"/>
-        </w:rPr>
-        <w:t xml:space="preserve">. </w:t>
-      </w:r>
-      <w:r>
-        <w:rPr>
-          <w:b w:val="false"/>
-          <w:bCs w:val="false"/>
-          <w:sz w:val="24"/>
-          <w:szCs w:val="24"/>
-        </w:rPr>
-        <w:t>One student can upload each completed item through Canvas. The presentation can be delivered from a student laptop and does not need to be submitted.</w:t>
-      </w:r>
-      <w:r>
-        <w:rPr>
-          <w:b/>
-          <w:sz w:val="28"/>
-          <w:szCs w:val="28"/>
-        </w:rPr>
-        <w:br/>
-      </w:r>
-    </w:p>
-    <w:p>
-      <w:pPr>
-        <w:pStyle w:val="LOnormal"/>
-        <w:spacing w:lineRule="auto" w:line="240" w:before="0" w:after="0"/>
-        <w:rPr>
-          <w:b/>
-          <w:b/>
-          <w:sz w:val="24"/>
-          <w:szCs w:val="24"/>
-        </w:rPr>
-      </w:pPr>
-      <w:r>
-        <w:rPr>
-          <w:b/>
-          <w:sz w:val="24"/>
-          <w:szCs w:val="24"/>
-        </w:rPr>
-        <w:t xml:space="preserve">1. </w:t>
-      </w:r>
-      <w:r>
-        <w:rPr>
-          <w:b/>
-          <w:sz w:val="24"/>
-          <w:szCs w:val="24"/>
-        </w:rPr>
-        <w:t>Project Proposal</w:t>
-      </w:r>
-    </w:p>
-    <w:p>
-      <w:pPr>
-        <w:pStyle w:val="LOnormal"/>
-        <w:spacing w:lineRule="auto" w:line="240" w:before="0" w:after="0"/>
-        <w:rPr>
-          <w:sz w:val="24"/>
-          <w:szCs w:val="24"/>
-        </w:rPr>
-      </w:pPr>
-      <w:r>
-        <w:rPr/>
-      </w:r>
-    </w:p>
-    <w:p>
-      <w:pPr>
-        <w:pStyle w:val="LOnormal"/>
-        <w:spacing w:lineRule="auto" w:line="240" w:before="0" w:after="0"/>
-        <w:rPr/>
-      </w:pPr>
-      <w:r>
-        <w:rPr>
-          <w:sz w:val="24"/>
-          <w:szCs w:val="24"/>
-        </w:rPr>
-        <w:t>The</w:t>
-      </w:r>
-      <w:r>
-        <w:rPr>
-          <w:sz w:val="24"/>
-          <w:szCs w:val="24"/>
-        </w:rPr>
-        <w:t xml:space="preserve"> project proposal </w:t>
-      </w:r>
-      <w:r>
-        <w:rPr>
-          <w:sz w:val="24"/>
-          <w:szCs w:val="24"/>
-        </w:rPr>
-        <w:t>will outline</w:t>
-      </w:r>
-      <w:r>
-        <w:rPr>
-          <w:sz w:val="24"/>
-          <w:szCs w:val="24"/>
-        </w:rPr>
-        <w:t xml:space="preserve"> </w:t>
-      </w:r>
-      <w:r>
-        <w:rPr>
-          <w:sz w:val="24"/>
-          <w:szCs w:val="24"/>
-        </w:rPr>
-        <w:t xml:space="preserve">the project idea and plan. The project must use </w:t>
-      </w:r>
-      <w:r>
-        <w:rPr>
-          <w:sz w:val="24"/>
-          <w:szCs w:val="24"/>
-        </w:rPr>
-        <w:t xml:space="preserve">reinforcement learning. Since the project will be done over several months, it should be substantive and it should be relevant. </w:t>
-      </w:r>
-      <w:r>
-        <w:rPr>
-          <w:sz w:val="24"/>
-          <w:szCs w:val="24"/>
-        </w:rPr>
-        <w:t>The proposal can be as short as two paragraphs and as long as two pages.</w:t>
-      </w:r>
-    </w:p>
-    <w:p>
-      <w:pPr>
-        <w:pStyle w:val="LOnormal"/>
-        <w:spacing w:lineRule="auto" w:line="240" w:before="0" w:after="0"/>
-        <w:rPr>
-          <w:sz w:val="24"/>
-          <w:szCs w:val="24"/>
-        </w:rPr>
-      </w:pPr>
-      <w:r>
-        <w:rPr/>
-      </w:r>
-    </w:p>
-    <w:p>
-      <w:pPr>
-        <w:pStyle w:val="LOnormal"/>
-        <w:spacing w:lineRule="auto" w:line="240" w:before="0" w:after="0"/>
-        <w:rPr>
-          <w:b w:val="false"/>
-          <w:b w:val="false"/>
-          <w:bCs w:val="false"/>
-        </w:rPr>
-      </w:pPr>
-      <w:r>
-        <w:rPr>
-          <w:b w:val="false"/>
-          <w:bCs w:val="false"/>
           <w:sz w:val="24"/>
           <w:szCs w:val="24"/>
         </w:rPr>
@@ -655,7 +472,11 @@
         </w:rPr>
       </w:pPr>
       <w:r>
-        <w:rPr/>
+        <w:rPr>
+          <w:b/>
+          <w:sz w:val="24"/>
+          <w:szCs w:val="24"/>
+        </w:rPr>
       </w:r>
     </w:p>
     <w:p>
@@ -680,8 +501,117 @@
           <w:sz w:val="24"/>
           <w:szCs w:val="24"/>
         </w:rPr>
-        <w:t xml:space="preserve">i. </w:t>
-      </w:r>
+        <w:t>i. Research aim</w:t>
+      </w:r>
+    </w:p>
+    <w:p>
+      <w:pPr>
+        <w:pStyle w:val="LOnormal"/>
+        <w:spacing w:lineRule="auto" w:line="240" w:before="0" w:after="0"/>
+        <w:rPr>
+          <w:b/>
+          <w:b/>
+          <w:sz w:val="24"/>
+          <w:szCs w:val="24"/>
+        </w:rPr>
+      </w:pPr>
+      <w:r>
+        <w:rPr>
+          <w:b/>
+          <w:sz w:val="24"/>
+          <w:szCs w:val="24"/>
+        </w:rPr>
+      </w:r>
+    </w:p>
+    <w:p>
+      <w:pPr>
+        <w:pStyle w:val="LOnormal"/>
+        <w:spacing w:lineRule="auto" w:line="240" w:before="0" w:after="0"/>
+        <w:rPr>
+          <w:sz w:val="24"/>
+          <w:szCs w:val="24"/>
+        </w:rPr>
+      </w:pPr>
+      <w:r>
+        <w:rPr>
+          <w:sz w:val="24"/>
+          <w:szCs w:val="24"/>
+        </w:rPr>
+        <w:t>This is the motivation for the project.  Examples:</w:t>
+        <w:br/>
+      </w:r>
+    </w:p>
+    <w:p>
+      <w:pPr>
+        <w:pStyle w:val="LOnormal"/>
+        <w:numPr>
+          <w:ilvl w:val="0"/>
+          <w:numId w:val="1"/>
+        </w:numPr>
+        <w:spacing w:lineRule="auto" w:line="240" w:before="0" w:after="0"/>
+        <w:ind w:left="720" w:right="0" w:hanging="360"/>
+        <w:rPr>
+          <w:sz w:val="24"/>
+          <w:szCs w:val="24"/>
+        </w:rPr>
+      </w:pPr>
+      <w:r>
+        <w:rPr>
+          <w:sz w:val="24"/>
+          <w:szCs w:val="24"/>
+        </w:rPr>
+        <w:t>We will develop an RL system to control patient hemoglobin within a defined range</w:t>
+      </w:r>
+    </w:p>
+    <w:p>
+      <w:pPr>
+        <w:pStyle w:val="LOnormal"/>
+        <w:numPr>
+          <w:ilvl w:val="0"/>
+          <w:numId w:val="1"/>
+        </w:numPr>
+        <w:spacing w:lineRule="auto" w:line="240" w:before="0" w:after="0"/>
+        <w:ind w:left="720" w:right="0" w:hanging="360"/>
+        <w:rPr>
+          <w:sz w:val="24"/>
+          <w:szCs w:val="24"/>
+        </w:rPr>
+      </w:pPr>
+      <w:r>
+        <w:rPr>
+          <w:sz w:val="24"/>
+          <w:szCs w:val="24"/>
+        </w:rPr>
+        <w:t>We will develop an RL system that avoids dangerous outcomes defined as X</w:t>
+      </w:r>
+    </w:p>
+    <w:p>
+      <w:pPr>
+        <w:pStyle w:val="LOnormal"/>
+        <w:numPr>
+          <w:ilvl w:val="0"/>
+          <w:numId w:val="0"/>
+        </w:numPr>
+        <w:spacing w:lineRule="auto" w:line="240" w:before="0" w:after="0"/>
+        <w:ind w:left="0" w:right="0" w:hanging="0"/>
+        <w:rPr>
+          <w:sz w:val="24"/>
+          <w:szCs w:val="24"/>
+        </w:rPr>
+      </w:pPr>
+      <w:r>
+        <w:rPr>
+          <w:sz w:val="24"/>
+          <w:szCs w:val="24"/>
+        </w:rPr>
+      </w:r>
+    </w:p>
+    <w:p>
+      <w:pPr>
+        <w:pStyle w:val="LOnormal"/>
+        <w:spacing w:lineRule="auto" w:line="240" w:before="0" w:after="0"/>
+        <w:rPr/>
+      </w:pPr>
       <w:r>
         <w:rPr>
           <w:b w:val="false"/>
@@ -691,116 +621,26 @@
           <w:sz w:val="24"/>
           <w:szCs w:val="24"/>
         </w:rPr>
-        <w:t>Research aim</w:t>
-      </w:r>
-    </w:p>
-    <w:p>
-      <w:pPr>
-        <w:pStyle w:val="LOnormal"/>
-        <w:spacing w:lineRule="auto" w:line="240" w:before="0" w:after="0"/>
-        <w:rPr>
-          <w:b/>
-          <w:b/>
-          <w:sz w:val="24"/>
-          <w:szCs w:val="24"/>
-        </w:rPr>
-      </w:pPr>
-      <w:r>
-        <w:rPr>
-          <w:b/>
-          <w:sz w:val="24"/>
-          <w:szCs w:val="24"/>
-        </w:rPr>
-      </w:r>
-    </w:p>
-    <w:p>
-      <w:pPr>
-        <w:pStyle w:val="LOnormal"/>
-        <w:spacing w:lineRule="auto" w:line="240" w:before="0" w:after="0"/>
-        <w:rPr>
-          <w:sz w:val="24"/>
-          <w:szCs w:val="24"/>
-        </w:rPr>
-      </w:pPr>
-      <w:r>
-        <w:rPr>
-          <w:sz w:val="24"/>
-          <w:szCs w:val="24"/>
-        </w:rPr>
-        <w:t>This is the motivation for the project.  Examples:</w:t>
+        <w:t>ii. A plan for the data to be used</w:t>
+      </w:r>
+      <w:r>
+        <w:rPr>
+          <w:sz w:val="24"/>
+          <w:szCs w:val="24"/>
+        </w:rPr>
         <w:br/>
-      </w:r>
-    </w:p>
-    <w:p>
-      <w:pPr>
-        <w:pStyle w:val="LOnormal"/>
-        <w:numPr>
-          <w:ilvl w:val="0"/>
-          <w:numId w:val="1"/>
-        </w:numPr>
-        <w:spacing w:lineRule="auto" w:line="240" w:before="0" w:after="0"/>
-        <w:ind w:left="720" w:right="0" w:hanging="360"/>
-        <w:rPr>
-          <w:sz w:val="24"/>
-          <w:szCs w:val="24"/>
-        </w:rPr>
-      </w:pPr>
-      <w:r>
-        <w:rPr>
-          <w:sz w:val="24"/>
-          <w:szCs w:val="24"/>
-        </w:rPr>
-        <w:t>We will develop an RL system to control patient hemoglobin within a defined range</w:t>
-      </w:r>
-    </w:p>
-    <w:p>
-      <w:pPr>
-        <w:pStyle w:val="LOnormal"/>
-        <w:numPr>
-          <w:ilvl w:val="0"/>
-          <w:numId w:val="1"/>
-        </w:numPr>
-        <w:spacing w:lineRule="auto" w:line="240" w:before="0" w:after="0"/>
-        <w:ind w:left="720" w:right="0" w:hanging="360"/>
-        <w:rPr>
-          <w:sz w:val="24"/>
-          <w:szCs w:val="24"/>
-        </w:rPr>
-      </w:pPr>
-      <w:r>
-        <w:rPr>
-          <w:sz w:val="24"/>
-          <w:szCs w:val="24"/>
-        </w:rPr>
-        <w:t>We will develop an RL system that avoids dangerous outcomes defined as X</w:t>
-      </w:r>
-    </w:p>
-    <w:p>
-      <w:pPr>
-        <w:pStyle w:val="LOnormal"/>
-        <w:numPr>
-          <w:ilvl w:val="0"/>
-          <w:numId w:val="0"/>
-        </w:numPr>
-        <w:spacing w:lineRule="auto" w:line="240" w:before="0" w:after="0"/>
-        <w:ind w:left="0" w:right="0" w:hanging="0"/>
-        <w:rPr>
-          <w:sz w:val="24"/>
-          <w:szCs w:val="24"/>
-        </w:rPr>
-      </w:pPr>
-      <w:r>
-        <w:rPr>
-          <w:sz w:val="24"/>
-          <w:szCs w:val="24"/>
-        </w:rPr>
-      </w:r>
-    </w:p>
-    <w:p>
-      <w:pPr>
-        <w:pStyle w:val="LOnormal"/>
-        <w:spacing w:lineRule="auto" w:line="240" w:before="0" w:after="0"/>
-        <w:rPr/>
+        <w:t>This should include the source and a brief summary.</w:t>
+        <w:br/>
+      </w:r>
+    </w:p>
+    <w:p>
+      <w:pPr>
+        <w:pStyle w:val="LOnormal"/>
+        <w:spacing w:lineRule="auto" w:line="240" w:before="0" w:after="0"/>
+        <w:rPr>
+          <w:sz w:val="24"/>
+          <w:szCs w:val="24"/>
+        </w:rPr>
       </w:pPr>
       <w:r>
         <w:rPr>
@@ -811,188 +651,95 @@
           <w:sz w:val="24"/>
           <w:szCs w:val="24"/>
         </w:rPr>
-        <w:t>ii</w:t>
-      </w:r>
-      <w:r>
-        <w:rPr>
-          <w:b w:val="false"/>
-          <w:bCs w:val="false"/>
-          <w:i/>
-          <w:iCs/>
-          <w:sz w:val="24"/>
-          <w:szCs w:val="24"/>
-        </w:rPr>
-        <w:t xml:space="preserve">. </w:t>
-      </w:r>
-      <w:r>
-        <w:rPr>
-          <w:b w:val="false"/>
-          <w:bCs w:val="false"/>
-          <w:i/>
-          <w:iCs/>
-          <w:sz w:val="24"/>
-          <w:szCs w:val="24"/>
-        </w:rPr>
-        <w:t>A plan for the data to be used</w:t>
-      </w:r>
-      <w:r>
-        <w:rPr>
-          <w:sz w:val="24"/>
-          <w:szCs w:val="24"/>
-        </w:rPr>
-        <w:br/>
-      </w:r>
-      <w:r>
-        <w:rPr>
-          <w:sz w:val="24"/>
-          <w:szCs w:val="24"/>
-        </w:rPr>
-        <w:t>This should include the source and a brief summary.</w:t>
-      </w:r>
-      <w:r>
-        <w:rPr>
-          <w:sz w:val="24"/>
-          <w:szCs w:val="24"/>
-        </w:rPr>
-        <w:br/>
-      </w:r>
-    </w:p>
-    <w:p>
-      <w:pPr>
-        <w:pStyle w:val="LOnormal"/>
-        <w:spacing w:lineRule="auto" w:line="240" w:before="0" w:after="0"/>
-        <w:rPr>
-          <w:sz w:val="24"/>
-          <w:szCs w:val="24"/>
-        </w:rPr>
-      </w:pPr>
-      <w:r>
-        <w:rPr>
-          <w:b w:val="false"/>
-          <w:bCs w:val="false"/>
-          <w:i/>
-          <w:iCs/>
-          <w:sz w:val="24"/>
-          <w:szCs w:val="24"/>
-        </w:rPr>
-        <w:t>iii</w:t>
-      </w:r>
-      <w:r>
-        <w:rPr>
-          <w:b w:val="false"/>
-          <w:bCs w:val="false"/>
-          <w:i/>
-          <w:iCs/>
-          <w:sz w:val="24"/>
-          <w:szCs w:val="24"/>
-        </w:rPr>
-        <w:t xml:space="preserve">. </w:t>
-      </w:r>
-      <w:r>
-        <w:rPr>
-          <w:b w:val="false"/>
-          <w:bCs w:val="false"/>
-          <w:i/>
-          <w:iCs/>
-          <w:sz w:val="24"/>
-          <w:szCs w:val="24"/>
-        </w:rPr>
-        <w:t>Brief discussion of state space, action space, environment, reward function</w:t>
-      </w:r>
-      <w:r>
-        <w:rPr>
-          <w:b w:val="false"/>
-          <w:bCs w:val="false"/>
-          <w:i/>
-          <w:iCs/>
-          <w:sz w:val="24"/>
-          <w:szCs w:val="24"/>
-        </w:rPr>
-        <w:t xml:space="preserve"> </w:t>
-      </w:r>
-    </w:p>
-    <w:p>
-      <w:pPr>
-        <w:pStyle w:val="LOnormal"/>
-        <w:spacing w:lineRule="auto" w:line="240" w:before="0" w:after="0"/>
-        <w:rPr>
-          <w:sz w:val="24"/>
-          <w:szCs w:val="24"/>
-        </w:rPr>
-      </w:pPr>
-      <w:r>
-        <w:rPr>
-          <w:sz w:val="24"/>
-          <w:szCs w:val="24"/>
-        </w:rPr>
-      </w:r>
-    </w:p>
-    <w:p>
-      <w:pPr>
-        <w:pStyle w:val="LOnormal"/>
-        <w:spacing w:lineRule="auto" w:line="240" w:before="0" w:after="0"/>
-        <w:rPr>
-          <w:b/>
-          <w:b/>
-          <w:sz w:val="24"/>
-          <w:szCs w:val="24"/>
-        </w:rPr>
-      </w:pPr>
-      <w:r>
+        <w:t xml:space="preserve">iii. Brief discussion of state space, action space, environment, reward function </w:t>
+      </w:r>
+    </w:p>
+    <w:p>
+      <w:pPr>
+        <w:pStyle w:val="LOnormal"/>
+        <w:spacing w:lineRule="auto" w:line="240" w:before="0" w:after="0"/>
+        <w:rPr>
+          <w:sz w:val="24"/>
+          <w:szCs w:val="24"/>
+        </w:rPr>
+      </w:pPr>
+      <w:r>
+        <w:rPr>
+          <w:sz w:val="24"/>
+          <w:szCs w:val="24"/>
+        </w:rPr>
+      </w:r>
+    </w:p>
+    <w:p>
+      <w:pPr>
+        <w:pStyle w:val="LOnormal"/>
+        <w:spacing w:lineRule="auto" w:line="240" w:before="0" w:after="0"/>
+        <w:rPr>
+          <w:b/>
+          <w:b/>
+          <w:sz w:val="24"/>
+          <w:szCs w:val="24"/>
+        </w:rPr>
+      </w:pPr>
+      <w:r>
+        <w:rPr>
+          <w:b/>
+          <w:sz w:val="24"/>
+          <w:szCs w:val="24"/>
+        </w:rPr>
+      </w:r>
+    </w:p>
+    <w:p>
+      <w:pPr>
+        <w:pStyle w:val="LOnormal"/>
+        <w:spacing w:lineRule="auto" w:line="240" w:before="0" w:after="0"/>
+        <w:rPr>
+          <w:b/>
+          <w:b/>
+          <w:sz w:val="24"/>
+          <w:szCs w:val="24"/>
+        </w:rPr>
+      </w:pPr>
+      <w:r>
+        <w:rPr>
+          <w:b/>
+          <w:sz w:val="24"/>
+          <w:szCs w:val="24"/>
+        </w:rPr>
+      </w:r>
+    </w:p>
+    <w:p>
+      <w:pPr>
+        <w:pStyle w:val="LOnormal"/>
+        <w:spacing w:lineRule="auto" w:line="240" w:before="0" w:after="0"/>
+        <w:rPr>
+          <w:b/>
+          <w:b/>
+          <w:sz w:val="24"/>
+          <w:szCs w:val="24"/>
+        </w:rPr>
+      </w:pPr>
+      <w:r>
+        <w:rPr>
+          <w:b/>
+          <w:sz w:val="24"/>
+          <w:szCs w:val="24"/>
+        </w:rPr>
+      </w:r>
+    </w:p>
+    <w:p>
+      <w:pPr>
+        <w:pStyle w:val="LOnormal"/>
+        <w:spacing w:lineRule="auto" w:line="240" w:before="0" w:after="0"/>
         <w:rPr/>
-      </w:r>
-    </w:p>
-    <w:p>
-      <w:pPr>
-        <w:pStyle w:val="LOnormal"/>
-        <w:spacing w:lineRule="auto" w:line="240" w:before="0" w:after="0"/>
-        <w:rPr>
-          <w:b/>
-          <w:b/>
-          <w:sz w:val="24"/>
-          <w:szCs w:val="24"/>
-        </w:rPr>
-      </w:pPr>
-      <w:r>
-        <w:rPr/>
-      </w:r>
-    </w:p>
-    <w:p>
-      <w:pPr>
-        <w:pStyle w:val="LOnormal"/>
-        <w:spacing w:lineRule="auto" w:line="240" w:before="0" w:after="0"/>
-        <w:rPr>
-          <w:b/>
-          <w:b/>
-          <w:sz w:val="24"/>
-          <w:szCs w:val="24"/>
-        </w:rPr>
-      </w:pPr>
-      <w:r>
-        <w:rPr/>
-      </w:r>
-    </w:p>
-    <w:p>
-      <w:pPr>
-        <w:pStyle w:val="LOnormal"/>
-        <w:spacing w:lineRule="auto" w:line="240" w:before="0" w:after="0"/>
-        <w:rPr/>
-      </w:pPr>
-      <w:r>
-        <w:rPr>
-          <w:b/>
-          <w:sz w:val="24"/>
-          <w:szCs w:val="24"/>
-        </w:rPr>
-        <w:t>2</w:t>
-      </w:r>
-      <w:r>
-        <w:rPr>
-          <w:b/>
-          <w:sz w:val="24"/>
-          <w:szCs w:val="24"/>
-        </w:rPr>
-        <w:t>. Code Development</w:t>
+      </w:pPr>
+      <w:r>
+        <w:rPr>
+          <w:b/>
+          <w:sz w:val="24"/>
+          <w:szCs w:val="24"/>
+        </w:rPr>
+        <w:t>2. Code Development</w:t>
       </w:r>
     </w:p>
     <w:p>
@@ -1093,21 +840,7 @@
           <w:sz w:val="24"/>
           <w:szCs w:val="24"/>
         </w:rPr>
-        <w:t>For full credit (</w:t>
-      </w:r>
-      <w:r>
-        <w:rPr>
-          <w:sz w:val="24"/>
-          <w:szCs w:val="24"/>
-        </w:rPr>
-        <w:t>5</w:t>
-      </w:r>
-      <w:r>
-        <w:rPr>
-          <w:sz w:val="24"/>
-          <w:szCs w:val="24"/>
-        </w:rPr>
-        <w:t xml:space="preserve"> PTS), the code needs to include these sections in a clean, commented, and comprehensive manner:</w:t>
+        <w:t>For full credit (5 PTS), the code needs to include these sections in a clean, commented, and comprehensive manner:</w:t>
       </w:r>
     </w:p>
     <w:p>
@@ -1137,40 +870,12 @@
           <w:sz w:val="24"/>
           <w:szCs w:val="24"/>
         </w:rPr>
-        <w:t>i. Data import and preprocessing (</w:t>
-      </w:r>
-      <w:r>
-        <w:rPr>
-          <w:sz w:val="24"/>
-          <w:szCs w:val="24"/>
-        </w:rPr>
-        <w:t>1</w:t>
-      </w:r>
-      <w:r>
-        <w:rPr>
-          <w:sz w:val="24"/>
-          <w:szCs w:val="24"/>
-        </w:rPr>
-        <w:t xml:space="preserve"> PT)</w:t>
+        <w:t>i. Data import and preprocessing (1 PT)</w:t>
         <w:br/>
         <w:t>Preprocessing include such tasks as imputing, binning, filtering, outlier treatment, feature engineering, text processing. If this is not necessary, provide justification.</w:t>
         <w:br/>
         <w:br/>
-        <w:t>ii. Data splitting / sampling (</w:t>
-      </w:r>
-      <w:r>
-        <w:rPr>
-          <w:sz w:val="24"/>
-          <w:szCs w:val="24"/>
-        </w:rPr>
-        <w:t>0.5</w:t>
-      </w:r>
-      <w:r>
-        <w:rPr>
-          <w:sz w:val="24"/>
-          <w:szCs w:val="24"/>
-        </w:rPr>
-        <w:t xml:space="preserve"> PT)</w:t>
+        <w:t>ii. Data splitting / sampling (0.5 PT)</w:t>
       </w:r>
     </w:p>
     <w:p>
@@ -1199,21 +904,7 @@
           <w:sz w:val="24"/>
           <w:szCs w:val="24"/>
         </w:rPr>
-        <w:t>iii. Exploratory data analysis, with at least 2 graphs. Be sure to include these in the paper and presentation (</w:t>
-      </w:r>
-      <w:r>
-        <w:rPr>
-          <w:sz w:val="24"/>
-          <w:szCs w:val="24"/>
-        </w:rPr>
-        <w:t>1</w:t>
-      </w:r>
-      <w:r>
-        <w:rPr>
-          <w:sz w:val="24"/>
-          <w:szCs w:val="24"/>
-        </w:rPr>
-        <w:t xml:space="preserve"> PT)</w:t>
+        <w:t>iii. Exploratory data analysis, with at least 2 graphs. Be sure to include these in the paper and presentation (1 PT)</w:t>
         <w:br/>
       </w:r>
     </w:p>
@@ -1228,21 +919,7 @@
           <w:sz w:val="24"/>
           <w:szCs w:val="24"/>
         </w:rPr>
-        <w:t>iv. RL algorithms and relevant modeling (</w:t>
-      </w:r>
-      <w:r>
-        <w:rPr>
-          <w:sz w:val="24"/>
-          <w:szCs w:val="24"/>
-        </w:rPr>
-        <w:t>1.5</w:t>
-      </w:r>
-      <w:r>
-        <w:rPr>
-          <w:sz w:val="24"/>
-          <w:szCs w:val="24"/>
-        </w:rPr>
-        <w:t>PTS)</w:t>
+        <w:t>iv. RL algorithms and relevant modeling (1.5PTS)</w:t>
         <w:br/>
       </w:r>
     </w:p>
@@ -1257,21 +934,7 @@
           <w:sz w:val="24"/>
           <w:szCs w:val="24"/>
         </w:rPr>
-        <w:t>v. Model evaluation (</w:t>
-      </w:r>
-      <w:r>
-        <w:rPr>
-          <w:sz w:val="24"/>
-          <w:szCs w:val="24"/>
-        </w:rPr>
-        <w:t>1</w:t>
-      </w:r>
-      <w:r>
-        <w:rPr>
-          <w:sz w:val="24"/>
-          <w:szCs w:val="24"/>
-        </w:rPr>
-        <w:t xml:space="preserve"> PT)</w:t>
+        <w:t>v. Model evaluation (1 PT)</w:t>
       </w:r>
     </w:p>
     <w:p>
@@ -1320,15 +983,7 @@
           <w:sz w:val="24"/>
           <w:szCs w:val="24"/>
         </w:rPr>
-        <w:t>3</w:t>
-      </w:r>
-      <w:r>
-        <w:rPr>
-          <w:b/>
-          <w:sz w:val="24"/>
-          <w:szCs w:val="24"/>
-        </w:rPr>
-        <w:t>. Project Presentation</w:t>
+        <w:t>3. Project Presentation</w:t>
       </w:r>
     </w:p>
     <w:p>
@@ -1588,15 +1243,7 @@
           <w:sz w:val="24"/>
           <w:szCs w:val="24"/>
         </w:rPr>
-        <w:t>4</w:t>
-      </w:r>
-      <w:r>
-        <w:rPr>
-          <w:b/>
-          <w:sz w:val="24"/>
-          <w:szCs w:val="24"/>
-        </w:rPr>
-        <w:t>. Project Writeup</w:t>
+        <w:t>4. Project Writeup</w:t>
       </w:r>
     </w:p>
     <w:p>
@@ -1626,21 +1273,7 @@
           <w:sz w:val="24"/>
           <w:szCs w:val="24"/>
         </w:rPr>
-        <w:t xml:space="preserve">The project writeup should include the sections below.  </w:t>
-      </w:r>
-      <w:r>
-        <w:rPr>
-          <w:sz w:val="24"/>
-          <w:szCs w:val="24"/>
-        </w:rPr>
-        <w:t>The project title should appear in the filename.</w:t>
-      </w:r>
-      <w:r>
-        <w:rPr>
-          <w:sz w:val="24"/>
-          <w:szCs w:val="24"/>
-        </w:rPr>
-        <w:t xml:space="preserve"> It could make sense to divide the section writing among teammates; in that case, give the paper a final review for consistency.  </w:t>
+        <w:t xml:space="preserve">The project writeup should include the sections below.  The project title should appear in the filename. It could make sense to divide the section writing among teammates; in that case, give the paper a final review for consistency.  </w:t>
       </w:r>
       <w:r>
         <w:rPr>
@@ -1853,15 +1486,7 @@
           <w:sz w:val="24"/>
           <w:szCs w:val="24"/>
         </w:rPr>
-        <w:t>5</w:t>
-      </w:r>
-      <w:r>
-        <w:rPr>
-          <w:b/>
-          <w:sz w:val="24"/>
-          <w:szCs w:val="24"/>
-        </w:rPr>
-        <w:t>. Project GitHub Repo (recommended but not graded)</w:t>
+        <w:t>5. Project GitHub Repo (recommended but not graded)</w:t>
       </w:r>
     </w:p>
     <w:p>
@@ -1981,15 +1606,7 @@
           <w:sz w:val="24"/>
           <w:szCs w:val="24"/>
         </w:rPr>
-        <w:t>6</w:t>
-      </w:r>
-      <w:r>
-        <w:rPr>
-          <w:b/>
-          <w:sz w:val="24"/>
-          <w:szCs w:val="24"/>
-        </w:rPr>
-        <w:t>. Teamwork</w:t>
+        <w:t>6. Teamwork</w:t>
       </w:r>
     </w:p>
     <w:p>
@@ -2053,15 +1670,7 @@
           <w:sz w:val="24"/>
           <w:szCs w:val="24"/>
         </w:rPr>
-        <w:t>7</w:t>
-      </w:r>
-      <w:r>
-        <w:rPr>
-          <w:b/>
-          <w:sz w:val="24"/>
-          <w:szCs w:val="24"/>
-        </w:rPr>
-        <w:t>. Data and Modeling Recommendations</w:t>
+        <w:t>7. Data and Modeling Recommendations</w:t>
       </w:r>
     </w:p>
     <w:p>
@@ -2091,17 +1700,7 @@
           <w:sz w:val="24"/>
           <w:szCs w:val="24"/>
         </w:rPr>
-        <w:t xml:space="preserve">If you are struggling with massive datasets, </w:t>
-      </w:r>
-      <w:r>
-        <w:rPr>
-          <w:rFonts w:ascii="Liberation Serif" w:hAnsi="Liberation Serif"/>
-          <w:b w:val="false"/>
-          <w:bCs w:val="false"/>
-          <w:sz w:val="24"/>
-          <w:szCs w:val="24"/>
-        </w:rPr>
-        <w:t>drop fields and records that are not needed</w:t>
+        <w:t>If you are struggling with massive datasets, drop fields and records that are not needed</w:t>
       </w:r>
     </w:p>
     <w:p>
@@ -2221,33 +1820,28 @@
         </w:rPr>
       </w:pPr>
       <w:r>
-        <w:rPr/>
-      </w:r>
-    </w:p>
-    <w:p>
-      <w:pPr>
-        <w:pStyle w:val="LOnormal"/>
-        <w:spacing w:lineRule="auto" w:line="240" w:before="0" w:after="0"/>
-        <w:rPr>
-          <w:sz w:val="24"/>
-          <w:szCs w:val="24"/>
-        </w:rPr>
-      </w:pPr>
-      <w:r>
-        <w:rPr>
-          <w:b/>
-          <w:sz w:val="24"/>
-          <w:szCs w:val="24"/>
-        </w:rPr>
-        <w:t>8</w:t>
-      </w:r>
-      <w:r>
-        <w:rPr>
-          <w:b/>
-          <w:sz w:val="24"/>
-          <w:szCs w:val="24"/>
-        </w:rPr>
-        <w:t>. Final Notes and Advice</w:t>
+        <w:rPr>
+          <w:sz w:val="24"/>
+          <w:szCs w:val="24"/>
+        </w:rPr>
+      </w:r>
+    </w:p>
+    <w:p>
+      <w:pPr>
+        <w:pStyle w:val="LOnormal"/>
+        <w:spacing w:lineRule="auto" w:line="240" w:before="0" w:after="0"/>
+        <w:rPr>
+          <w:sz w:val="24"/>
+          <w:szCs w:val="24"/>
+        </w:rPr>
+      </w:pPr>
+      <w:r>
+        <w:rPr>
+          <w:b/>
+          <w:sz w:val="24"/>
+          <w:szCs w:val="24"/>
+        </w:rPr>
+        <w:t>8. Final Notes and Advice</w:t>
       </w:r>
     </w:p>
     <w:p>
@@ -3010,6 +2604,357 @@
     <w:qFormat/>
     <w:rPr/>
   </w:style>
+  <w:style w:type="character" w:styleId="WWCharLFO17LVL2">
+    <w:name w:val="WW_CharLFO17LVL2"/>
+    <w:qFormat/>
+    <w:rPr>
+      <w:rFonts w:ascii="Courier New" w:hAnsi="Courier New"/>
+      <w:sz w:val="20"/>
+    </w:rPr>
+  </w:style>
+  <w:style w:type="character" w:styleId="WWCharLFO16LVL8">
+    <w:name w:val="WW_CharLFO16LVL8"/>
+    <w:qFormat/>
+    <w:rPr>
+      <w:rFonts w:ascii="Courier New" w:hAnsi="Courier New" w:cs="Courier New"/>
+    </w:rPr>
+  </w:style>
+  <w:style w:type="character" w:styleId="WWCharLFO16LVL5">
+    <w:name w:val="WW_CharLFO16LVL5"/>
+    <w:qFormat/>
+    <w:rPr>
+      <w:rFonts w:ascii="Courier New" w:hAnsi="Courier New" w:cs="Courier New"/>
+    </w:rPr>
+  </w:style>
+  <w:style w:type="character" w:styleId="WWCharLFO16LVL2">
+    <w:name w:val="WW_CharLFO16LVL2"/>
+    <w:qFormat/>
+    <w:rPr>
+      <w:rFonts w:ascii="Courier New" w:hAnsi="Courier New" w:cs="Courier New"/>
+    </w:rPr>
+  </w:style>
+  <w:style w:type="character" w:styleId="WWCharLFO15LVL8">
+    <w:name w:val="WW_CharLFO15LVL8"/>
+    <w:qFormat/>
+    <w:rPr>
+      <w:rFonts w:ascii="Courier New" w:hAnsi="Courier New" w:cs="Courier New"/>
+    </w:rPr>
+  </w:style>
+  <w:style w:type="character" w:styleId="WWCharLFO15LVL5">
+    <w:name w:val="WW_CharLFO15LVL5"/>
+    <w:qFormat/>
+    <w:rPr>
+      <w:rFonts w:ascii="Courier New" w:hAnsi="Courier New" w:cs="Courier New"/>
+    </w:rPr>
+  </w:style>
+  <w:style w:type="character" w:styleId="WWCharLFO15LVL2">
+    <w:name w:val="WW_CharLFO15LVL2"/>
+    <w:qFormat/>
+    <w:rPr>
+      <w:rFonts w:ascii="Courier New" w:hAnsi="Courier New" w:cs="Courier New"/>
+    </w:rPr>
+  </w:style>
+  <w:style w:type="character" w:styleId="WWCharLFO14LVL8">
+    <w:name w:val="WW_CharLFO14LVL8"/>
+    <w:qFormat/>
+    <w:rPr>
+      <w:rFonts w:ascii="Courier New" w:hAnsi="Courier New" w:cs="Courier New"/>
+    </w:rPr>
+  </w:style>
+  <w:style w:type="character" w:styleId="WWCharLFO14LVL5">
+    <w:name w:val="WW_CharLFO14LVL5"/>
+    <w:qFormat/>
+    <w:rPr>
+      <w:rFonts w:ascii="Courier New" w:hAnsi="Courier New" w:cs="Courier New"/>
+    </w:rPr>
+  </w:style>
+  <w:style w:type="character" w:styleId="WWCharLFO14LVL2">
+    <w:name w:val="WW_CharLFO14LVL2"/>
+    <w:qFormat/>
+    <w:rPr>
+      <w:rFonts w:ascii="Courier New" w:hAnsi="Courier New" w:cs="Courier New"/>
+    </w:rPr>
+  </w:style>
+  <w:style w:type="character" w:styleId="WWCharLFO13LVL8">
+    <w:name w:val="WW_CharLFO13LVL8"/>
+    <w:qFormat/>
+    <w:rPr>
+      <w:rFonts w:ascii="Courier New" w:hAnsi="Courier New" w:cs="Courier New"/>
+    </w:rPr>
+  </w:style>
+  <w:style w:type="character" w:styleId="WWCharLFO13LVL5">
+    <w:name w:val="WW_CharLFO13LVL5"/>
+    <w:qFormat/>
+    <w:rPr>
+      <w:rFonts w:ascii="Courier New" w:hAnsi="Courier New" w:cs="Courier New"/>
+    </w:rPr>
+  </w:style>
+  <w:style w:type="character" w:styleId="WWCharLFO13LVL2">
+    <w:name w:val="WW_CharLFO13LVL2"/>
+    <w:qFormat/>
+    <w:rPr>
+      <w:rFonts w:ascii="Courier New" w:hAnsi="Courier New" w:cs="Courier New"/>
+    </w:rPr>
+  </w:style>
+  <w:style w:type="character" w:styleId="WWCharLFO3LVL8">
+    <w:name w:val="WW_CharLFO3LVL8"/>
+    <w:qFormat/>
+    <w:rPr>
+      <w:rFonts w:ascii="Courier New" w:hAnsi="Courier New" w:cs="Courier New"/>
+    </w:rPr>
+  </w:style>
+  <w:style w:type="character" w:styleId="WWCharLFO3LVL5">
+    <w:name w:val="WW_CharLFO3LVL5"/>
+    <w:qFormat/>
+    <w:rPr>
+      <w:rFonts w:ascii="Courier New" w:hAnsi="Courier New" w:cs="Courier New"/>
+    </w:rPr>
+  </w:style>
+  <w:style w:type="character" w:styleId="WWCharLFO3LVL2">
+    <w:name w:val="WW_CharLFO3LVL2"/>
+    <w:qFormat/>
+    <w:rPr>
+      <w:rFonts w:ascii="Courier New" w:hAnsi="Courier New" w:cs="Courier New"/>
+    </w:rPr>
+  </w:style>
+  <w:style w:type="character" w:styleId="WWCharLFO2LVL8">
+    <w:name w:val="WW_CharLFO2LVL8"/>
+    <w:qFormat/>
+    <w:rPr>
+      <w:rFonts w:ascii="Courier New" w:hAnsi="Courier New"/>
+    </w:rPr>
+  </w:style>
+  <w:style w:type="character" w:styleId="WWCharLFO2LVL5">
+    <w:name w:val="WW_CharLFO2LVL5"/>
+    <w:qFormat/>
+    <w:rPr>
+      <w:rFonts w:ascii="Courier New" w:hAnsi="Courier New"/>
+    </w:rPr>
+  </w:style>
+  <w:style w:type="character" w:styleId="WWCharLFO2LVL2">
+    <w:name w:val="WW_CharLFO2LVL2"/>
+    <w:qFormat/>
+    <w:rPr>
+      <w:rFonts w:ascii="Courier New" w:hAnsi="Courier New"/>
+    </w:rPr>
+  </w:style>
+  <w:style w:type="character" w:styleId="Mention">
+    <w:name w:val="Mention"/>
+    <w:qFormat/>
+    <w:rPr>
+      <w:rFonts w:ascii="Times New Roman" w:hAnsi="Times New Roman" w:eastAsia="Times New Roman" w:cs="Times New Roman"/>
+      <w:color w:val="2B579A"/>
+      <w:sz w:val="24"/>
+      <w:szCs w:val="24"/>
+      <w:shd w:fill="E1DFDD" w:val="clear"/>
+    </w:rPr>
+  </w:style>
+  <w:style w:type="character" w:styleId="Heading7Char">
+    <w:name w:val="Heading 7 Char"/>
+    <w:qFormat/>
+    <w:rPr>
+      <w:rFonts w:ascii="Calibri" w:hAnsi="Calibri" w:eastAsia="MS Gothic" w:cs="Times New Roman"/>
+      <w:i/>
+      <w:iCs/>
+      <w:color w:val="243F60"/>
+      <w:sz w:val="24"/>
+      <w:szCs w:val="24"/>
+    </w:rPr>
+  </w:style>
+  <w:style w:type="character" w:styleId="Heading6Char">
+    <w:name w:val="Heading 6 Char"/>
+    <w:qFormat/>
+    <w:rPr>
+      <w:rFonts w:ascii="Calibri" w:hAnsi="Calibri" w:eastAsia="MS Gothic" w:cs="Times New Roman"/>
+      <w:color w:val="243F60"/>
+      <w:sz w:val="24"/>
+      <w:szCs w:val="24"/>
+    </w:rPr>
+  </w:style>
+  <w:style w:type="character" w:styleId="Heading5Char">
+    <w:name w:val="Heading 5 Char"/>
+    <w:qFormat/>
+    <w:rPr>
+      <w:rFonts w:ascii="Calibri" w:hAnsi="Calibri" w:eastAsia="MS Gothic" w:cs="Times New Roman"/>
+      <w:color w:val="365F91"/>
+      <w:sz w:val="24"/>
+      <w:szCs w:val="24"/>
+    </w:rPr>
+  </w:style>
+  <w:style w:type="character" w:styleId="Heading4Char">
+    <w:name w:val="Heading 4 Char"/>
+    <w:qFormat/>
+    <w:rPr>
+      <w:rFonts w:ascii="Calibri" w:hAnsi="Calibri" w:eastAsia="MS Gothic" w:cs="Times New Roman"/>
+      <w:i/>
+      <w:iCs/>
+      <w:color w:val="365F91"/>
+      <w:sz w:val="24"/>
+      <w:szCs w:val="24"/>
+    </w:rPr>
+  </w:style>
+  <w:style w:type="character" w:styleId="Strong">
+    <w:name w:val="Strong"/>
+    <w:qFormat/>
+    <w:rPr>
+      <w:rFonts w:ascii="Times New Roman" w:hAnsi="Times New Roman" w:eastAsia="Times New Roman" w:cs="Times New Roman"/>
+      <w:b/>
+      <w:bCs/>
+      <w:color w:val="000000"/>
+      <w:sz w:val="24"/>
+      <w:szCs w:val="24"/>
+    </w:rPr>
+  </w:style>
+  <w:style w:type="character" w:styleId="Heading3Char">
+    <w:name w:val="Heading 3 Char"/>
+    <w:qFormat/>
+    <w:rPr>
+      <w:rFonts w:ascii="Calibri" w:hAnsi="Calibri" w:eastAsia="MS Gothic" w:cs="Times New Roman"/>
+      <w:color w:val="243F60"/>
+      <w:sz w:val="24"/>
+      <w:szCs w:val="24"/>
+    </w:rPr>
+  </w:style>
+  <w:style w:type="character" w:styleId="UnresolvedMention">
+    <w:name w:val="Unresolved Mention"/>
+    <w:qFormat/>
+    <w:rPr>
+      <w:rFonts w:ascii="Times New Roman" w:hAnsi="Times New Roman" w:eastAsia="Times New Roman" w:cs="Times New Roman"/>
+      <w:color w:val="605E5C"/>
+      <w:sz w:val="24"/>
+      <w:szCs w:val="24"/>
+      <w:shd w:fill="E1DFDD" w:val="clear"/>
+    </w:rPr>
+  </w:style>
+  <w:style w:type="character" w:styleId="CommentSubjectChar">
+    <w:name w:val="Comment Subject Char"/>
+    <w:qFormat/>
+    <w:rPr>
+      <w:rFonts w:ascii="Franklin Gothic Book" w:hAnsi="Franklin Gothic Book" w:eastAsia="Times New Roman" w:cs="Times New Roman"/>
+      <w:b/>
+      <w:bCs/>
+      <w:color w:val="000000"/>
+      <w:sz w:val="20"/>
+      <w:szCs w:val="20"/>
+    </w:rPr>
+  </w:style>
+  <w:style w:type="character" w:styleId="CommentTextChar">
+    <w:name w:val="Comment Text Char"/>
+    <w:qFormat/>
+    <w:rPr>
+      <w:rFonts w:ascii="Franklin Gothic Book" w:hAnsi="Franklin Gothic Book" w:eastAsia="Times New Roman" w:cs="Times New Roman"/>
+      <w:color w:val="000000"/>
+      <w:sz w:val="20"/>
+      <w:szCs w:val="20"/>
+    </w:rPr>
+  </w:style>
+  <w:style w:type="character" w:styleId="CommentReference">
+    <w:name w:val="Comment Reference"/>
+    <w:qFormat/>
+    <w:rPr>
+      <w:rFonts w:ascii="Times New Roman" w:hAnsi="Times New Roman" w:eastAsia="Times New Roman" w:cs="Times New Roman"/>
+      <w:color w:val="000000"/>
+      <w:sz w:val="16"/>
+      <w:szCs w:val="16"/>
+    </w:rPr>
+  </w:style>
+  <w:style w:type="character" w:styleId="Heading2Char">
+    <w:name w:val="Heading 2 Char"/>
+    <w:qFormat/>
+    <w:rPr>
+      <w:rFonts w:ascii="Times New Roman" w:hAnsi="Times New Roman" w:eastAsia="MS Gothic" w:cs="Cambria"/>
+      <w:b/>
+      <w:color w:val="333333"/>
+      <w:sz w:val="24"/>
+      <w:szCs w:val="24"/>
+    </w:rPr>
+  </w:style>
+  <w:style w:type="character" w:styleId="Heading1Char">
+    <w:name w:val="Heading 1 Char"/>
+    <w:qFormat/>
+    <w:rPr>
+      <w:rFonts w:ascii="Calibri" w:hAnsi="Calibri" w:eastAsia="MS Gothic" w:cs="Times New Roman"/>
+      <w:color w:val="232D4B"/>
+      <w:sz w:val="28"/>
+      <w:szCs w:val="32"/>
+    </w:rPr>
+  </w:style>
+  <w:style w:type="character" w:styleId="TitleChar">
+    <w:name w:val="Title Char"/>
+    <w:qFormat/>
+    <w:rPr>
+      <w:rFonts w:ascii="Calibri" w:hAnsi="Calibri" w:eastAsia="MS Gothic" w:cs="Times New Roman"/>
+      <w:color w:val="000000"/>
+      <w:spacing w:val="-10"/>
+      <w:sz w:val="32"/>
+      <w:szCs w:val="56"/>
+    </w:rPr>
+  </w:style>
+  <w:style w:type="character" w:styleId="EndnoteTextChar">
+    <w:name w:val="Endnote Text Char"/>
+    <w:qFormat/>
+    <w:rPr>
+      <w:rFonts w:ascii="Times New Roman" w:hAnsi="Times New Roman" w:eastAsia="Times New Roman" w:cs="Times New Roman"/>
+      <w:color w:val="000000"/>
+      <w:sz w:val="24"/>
+      <w:szCs w:val="24"/>
+    </w:rPr>
+  </w:style>
+  <w:style w:type="character" w:styleId="SignatureChar">
+    <w:name w:val="Signature Char"/>
+    <w:qFormat/>
+    <w:rPr>
+      <w:rFonts w:ascii="Times New Roman" w:hAnsi="Times New Roman" w:eastAsia="Times New Roman" w:cs="Times New Roman"/>
+      <w:color w:val="404040"/>
+      <w:sz w:val="22"/>
+      <w:szCs w:val="22"/>
+    </w:rPr>
+  </w:style>
+  <w:style w:type="character" w:styleId="BodyTextChar">
+    <w:name w:val="Body Text Char"/>
+    <w:qFormat/>
+    <w:rPr>
+      <w:rFonts w:ascii="Times New Roman" w:hAnsi="Times New Roman" w:eastAsia="Times New Roman" w:cs="Times New Roman"/>
+      <w:color w:val="000000"/>
+      <w:sz w:val="22"/>
+      <w:szCs w:val="22"/>
+    </w:rPr>
+  </w:style>
+  <w:style w:type="character" w:styleId="BalloonTextChar">
+    <w:name w:val="Balloon Text Char"/>
+    <w:qFormat/>
+    <w:rPr>
+      <w:rFonts w:ascii="Lucida Grande" w:hAnsi="Lucida Grande" w:eastAsia="Times New Roman" w:cs="Lucida Grande"/>
+      <w:color w:val="000000"/>
+      <w:sz w:val="18"/>
+      <w:szCs w:val="18"/>
+    </w:rPr>
+  </w:style>
+  <w:style w:type="character" w:styleId="FooterChar">
+    <w:name w:val="Footer Char"/>
+    <w:qFormat/>
+    <w:rPr>
+      <w:rFonts w:ascii="Times New Roman" w:hAnsi="Times New Roman" w:eastAsia="Times New Roman" w:cs="Times New Roman"/>
+      <w:color w:val="000000"/>
+      <w:sz w:val="24"/>
+      <w:szCs w:val="24"/>
+    </w:rPr>
+  </w:style>
+  <w:style w:type="character" w:styleId="HeaderChar">
+    <w:name w:val="Header Char"/>
+    <w:qFormat/>
+    <w:rPr>
+      <w:rFonts w:ascii="Times New Roman" w:hAnsi="Times New Roman" w:eastAsia="Times New Roman" w:cs="Times New Roman"/>
+      <w:color w:val="000000"/>
+      <w:sz w:val="24"/>
+      <w:szCs w:val="24"/>
+    </w:rPr>
+  </w:style>
+  <w:style w:type="character" w:styleId="DefaultParagraphFont">
+    <w:name w:val="Default Paragraph Font"/>
+    <w:qFormat/>
+    <w:rPr/>
+  </w:style>
   <w:style w:type="paragraph" w:styleId="Heading">
     <w:name w:val="Heading"/>
     <w:next w:val="TextBody"/>
@@ -3165,7 +3110,7 @@
       <w:szCs w:val="20"/>
     </w:rPr>
   </w:style>
-  <w:style w:type="paragraph" w:styleId="Normal1">
+  <w:style w:type="paragraph" w:styleId="LONormal1">
     <w:name w:val="LO-Normal1"/>
     <w:qFormat/>
     <w:pPr>
@@ -3181,6 +3126,180 @@
       <w:kern w:val="0"/>
       <w:sz w:val="20"/>
       <w:szCs w:val="24"/>
+      <w:lang w:val="en-US" w:eastAsia="zh-CN" w:bidi="hi-IN"/>
+    </w:rPr>
+  </w:style>
+  <w:style w:type="paragraph" w:styleId="Revision">
+    <w:name w:val="Revision"/>
+    <w:qFormat/>
+    <w:pPr>
+      <w:widowControl/>
+      <w:suppressAutoHyphens w:val="true"/>
+      <w:bidi w:val="0"/>
+      <w:spacing w:before="0" w:after="0"/>
+      <w:jc w:val="left"/>
+    </w:pPr>
+    <w:rPr>
+      <w:rFonts w:ascii="Calibri" w:hAnsi="Calibri" w:eastAsia="0" w:cs="0"/>
+      <w:color w:val="auto"/>
+      <w:kern w:val="2"/>
+      <w:sz w:val="24"/>
+      <w:szCs w:val="24"/>
+      <w:lang w:val="en-US" w:eastAsia="zh-CN" w:bidi="hi-IN"/>
+    </w:rPr>
+  </w:style>
+  <w:style w:type="paragraph" w:styleId="NormalWeb">
+    <w:name w:val="Normal (Web)"/>
+    <w:qFormat/>
+    <w:pPr>
+      <w:widowControl/>
+      <w:suppressAutoHyphens w:val="true"/>
+      <w:bidi w:val="0"/>
+      <w:spacing w:before="100" w:after="100"/>
+      <w:jc w:val="left"/>
+    </w:pPr>
+    <w:rPr>
+      <w:rFonts w:ascii="Calibri" w:hAnsi="Calibri" w:eastAsia="Cambria" w:cs="Calibri"/>
+      <w:color w:val="00000A"/>
+      <w:kern w:val="0"/>
+      <w:sz w:val="22"/>
+      <w:szCs w:val="22"/>
+      <w:lang w:val="en-US" w:eastAsia="zh-CN" w:bidi="hi-IN"/>
+    </w:rPr>
+  </w:style>
+  <w:style w:type="paragraph" w:styleId="NoSpacing">
+    <w:name w:val="No Spacing"/>
+    <w:qFormat/>
+    <w:pPr>
+      <w:widowControl/>
+      <w:suppressAutoHyphens w:val="true"/>
+      <w:bidi w:val="0"/>
+      <w:spacing w:before="0" w:after="0"/>
+      <w:jc w:val="left"/>
+    </w:pPr>
+    <w:rPr>
+      <w:rFonts w:ascii="Franklin Gothic Book" w:hAnsi="Franklin Gothic Book" w:eastAsia="0" w:cs="0"/>
+      <w:color w:val="auto"/>
+      <w:kern w:val="2"/>
+      <w:sz w:val="24"/>
+      <w:szCs w:val="24"/>
+      <w:lang w:val="en-US" w:eastAsia="zh-CN" w:bidi="hi-IN"/>
+    </w:rPr>
+  </w:style>
+  <w:style w:type="paragraph" w:styleId="CommentSubject">
+    <w:name w:val="Comment Subject"/>
+    <w:qFormat/>
+    <w:pPr>
+      <w:widowControl/>
+      <w:suppressAutoHyphens w:val="true"/>
+      <w:bidi w:val="0"/>
+      <w:spacing w:before="0" w:after="0"/>
+      <w:jc w:val="left"/>
+    </w:pPr>
+    <w:rPr>
+      <w:rFonts w:ascii="Calibri" w:hAnsi="Calibri" w:eastAsia="Liberation Serif" w:cs="Liberation Serif"/>
+      <w:b/>
+      <w:bCs/>
+      <w:color w:val="00000A"/>
+      <w:kern w:val="0"/>
+      <w:sz w:val="20"/>
+      <w:szCs w:val="20"/>
+      <w:lang w:val="en-US" w:eastAsia="zh-CN" w:bidi="hi-IN"/>
+    </w:rPr>
+  </w:style>
+  <w:style w:type="paragraph" w:styleId="CommentText">
+    <w:name w:val="Comment Text"/>
+    <w:qFormat/>
+    <w:pPr>
+      <w:widowControl/>
+      <w:suppressAutoHyphens w:val="true"/>
+      <w:bidi w:val="0"/>
+      <w:spacing w:before="0" w:after="0"/>
+      <w:jc w:val="left"/>
+    </w:pPr>
+    <w:rPr>
+      <w:rFonts w:ascii="Calibri" w:hAnsi="Calibri" w:eastAsia="Liberation Serif" w:cs="Liberation Serif"/>
+      <w:color w:val="00000A"/>
+      <w:kern w:val="0"/>
+      <w:sz w:val="20"/>
+      <w:szCs w:val="20"/>
+      <w:lang w:val="en-US" w:eastAsia="zh-CN" w:bidi="hi-IN"/>
+    </w:rPr>
+  </w:style>
+  <w:style w:type="paragraph" w:styleId="ListParagraph">
+    <w:name w:val="List Paragraph"/>
+    <w:qFormat/>
+    <w:pPr>
+      <w:widowControl/>
+      <w:suppressAutoHyphens w:val="true"/>
+      <w:bidi w:val="0"/>
+      <w:spacing w:before="0" w:after="0"/>
+      <w:ind w:left="720" w:hanging="0"/>
+      <w:jc w:val="left"/>
+    </w:pPr>
+    <w:rPr>
+      <w:rFonts w:ascii="Calibri" w:hAnsi="Calibri" w:eastAsia="Liberation Serif" w:cs="Liberation Serif"/>
+      <w:color w:val="00000A"/>
+      <w:kern w:val="0"/>
+      <w:sz w:val="20"/>
+      <w:szCs w:val="24"/>
+      <w:lang w:val="en-US" w:eastAsia="zh-CN" w:bidi="hi-IN"/>
+    </w:rPr>
+  </w:style>
+  <w:style w:type="paragraph" w:styleId="DateandRecipient">
+    <w:name w:val="Date and Recipient"/>
+    <w:qFormat/>
+    <w:pPr>
+      <w:widowControl/>
+      <w:suppressAutoHyphens w:val="true"/>
+      <w:bidi w:val="0"/>
+      <w:spacing w:lineRule="auto" w:line="300" w:before="400" w:after="0"/>
+      <w:jc w:val="left"/>
+    </w:pPr>
+    <w:rPr>
+      <w:rFonts w:ascii="Calibri" w:hAnsi="Calibri" w:eastAsia="Liberation Serif" w:cs="Liberation Serif"/>
+      <w:color w:val="404040"/>
+      <w:kern w:val="0"/>
+      <w:sz w:val="22"/>
+      <w:szCs w:val="22"/>
+      <w:lang w:val="en-US" w:eastAsia="zh-CN" w:bidi="hi-IN"/>
+    </w:rPr>
+  </w:style>
+  <w:style w:type="paragraph" w:styleId="Address">
+    <w:name w:val="Address"/>
+    <w:qFormat/>
+    <w:pPr>
+      <w:widowControl/>
+      <w:suppressAutoHyphens w:val="true"/>
+      <w:bidi w:val="0"/>
+      <w:spacing w:lineRule="auto" w:line="300" w:before="0" w:after="0"/>
+      <w:jc w:val="left"/>
+    </w:pPr>
+    <w:rPr>
+      <w:rFonts w:ascii="Calibri" w:hAnsi="Calibri" w:eastAsia="Liberation Serif" w:cs="Liberation Serif"/>
+      <w:color w:val="00000A"/>
+      <w:kern w:val="0"/>
+      <w:sz w:val="18"/>
+      <w:szCs w:val="22"/>
+      <w:lang w:val="en-US" w:eastAsia="zh-CN" w:bidi="hi-IN"/>
+    </w:rPr>
+  </w:style>
+  <w:style w:type="paragraph" w:styleId="BalloonText">
+    <w:name w:val="Balloon Text"/>
+    <w:qFormat/>
+    <w:pPr>
+      <w:widowControl/>
+      <w:suppressAutoHyphens w:val="true"/>
+      <w:bidi w:val="0"/>
+      <w:spacing w:before="0" w:after="0"/>
+      <w:jc w:val="left"/>
+    </w:pPr>
+    <w:rPr>
+      <w:rFonts w:ascii="Lucida Grande" w:hAnsi="Lucida Grande" w:cs="Lucida Grande" w:eastAsia="Liberation Serif"/>
+      <w:color w:val="00000A"/>
+      <w:kern w:val="0"/>
+      <w:sz w:val="18"/>
+      <w:szCs w:val="18"/>
       <w:lang w:val="en-US" w:eastAsia="zh-CN" w:bidi="hi-IN"/>
     </w:rPr>
   </w:style>

</xml_diff>

<commit_message>
updated team project doc
</commit_message>
<xml_diff>
--- a/admin/reinforcement_learning_team_project_instructions.docx
+++ b/admin/reinforcement_learning_team_project_instructions.docx
@@ -30,7 +30,7 @@
           <w:szCs w:val="28"/>
           <w:lang w:val="en-US" w:eastAsia="zh-CN" w:bidi="hi-IN"/>
         </w:rPr>
-        <w:t>DS 5</w:t>
+        <w:t xml:space="preserve">DS </w:t>
       </w:r>
       <w:r>
         <w:rPr>
@@ -46,7 +46,7 @@
           <w:szCs w:val="28"/>
           <w:lang w:val="en-US" w:eastAsia="zh-CN" w:bidi="hi-IN"/>
         </w:rPr>
-        <w:t>55</w:t>
+        <w:t>5004</w:t>
       </w:r>
       <w:r>
         <w:rPr>
@@ -62,7 +62,7 @@
           <w:szCs w:val="28"/>
           <w:lang w:val="en-US" w:eastAsia="zh-CN" w:bidi="hi-IN"/>
         </w:rPr>
-        <w:t>9. Applied Reinforcement Learning</w:t>
+        <w:t>. Applied Reinforcement Learning</w:t>
       </w:r>
       <w:r>
         <w:rPr>
@@ -125,7 +125,21 @@
           <w:sz w:val="24"/>
           <w:szCs w:val="24"/>
         </w:rPr>
-        <w:t>Last updated: May 29, 2025</w:t>
+        <w:t xml:space="preserve">Last updated: </w:t>
+      </w:r>
+      <w:r>
+        <w:rPr>
+          <w:sz w:val="24"/>
+          <w:szCs w:val="24"/>
+        </w:rPr>
+        <w:t>July 29</w:t>
+      </w:r>
+      <w:r>
+        <w:rPr>
+          <w:sz w:val="24"/>
+          <w:szCs w:val="24"/>
+        </w:rPr>
+        <w:t>, 2025</w:t>
       </w:r>
     </w:p>
     <w:p>
@@ -3295,7 +3309,7 @@
       <w:jc w:val="left"/>
     </w:pPr>
     <w:rPr>
-      <w:rFonts w:ascii="Lucida Grande" w:hAnsi="Lucida Grande" w:cs="Lucida Grande" w:eastAsia="Liberation Serif"/>
+      <w:rFonts w:ascii="Lucida Grande" w:hAnsi="Lucida Grande" w:eastAsia="Liberation Serif" w:cs="Lucida Grande"/>
       <w:color w:val="00000A"/>
       <w:kern w:val="0"/>
       <w:sz w:val="18"/>

</xml_diff>